<commit_message>
Updated date in report.
</commit_message>
<xml_diff>
--- a/Project 1 Search and Sample Return/Project Search and Sample Return.docx
+++ b/Project 1 Search and Sample Return/Project Search and Sample Return.docx
@@ -101,7 +101,15 @@
         <w:t xml:space="preserve"> </w:t>
       </w:r>
       <w:r>
-        <w:t>October 19 2018</w:t>
+        <w:t xml:space="preserve">October </w:t>
+      </w:r>
+      <w:r>
+        <w:t>21</w:t>
+      </w:r>
+      <w:bookmarkStart w:id="5" w:name="_GoBack"/>
+      <w:bookmarkEnd w:id="5"/>
+      <w:r>
+        <w:t xml:space="preserve"> 2018</w:t>
       </w:r>
       <w:r>
         <w:br w:type="page"/>
@@ -672,13 +680,7 @@
         <w:t xml:space="preserve"> was set such that it will only update</w:t>
       </w:r>
       <w:r>
-        <w:t xml:space="preserve"> if </w:t>
-      </w:r>
-      <w:r>
-        <w:t>Rover pitch and Rover roll</w:t>
-      </w:r>
-      <w:r>
-        <w:t xml:space="preserve"> are</w:t>
+        <w:t xml:space="preserve"> if Rover pitch and Rover roll are</w:t>
       </w:r>
       <w:r>
         <w:t xml:space="preserve"> within a small window of values (plus or minus 3 degrees from nominal). Th</w:t>
@@ -801,12 +803,7 @@
     <w:p>
       <w:r>
         <w:tab/>
-      </w:r>
-      <w:r>
-        <w:t xml:space="preserve">A check is done on a narrow range of vision, plus or minus five degrees of radial vision. If this range is small, the vehicle’s “navigable” terrain is told to shift to the right, hopefully avoiding smaller rocks. This has had limited success. The tuning of “navigable” pixels likely needs more adjustment. </w:t>
-      </w:r>
-      <w:r>
-        <w:t xml:space="preserve"> </w:t>
+        <w:t xml:space="preserve">A check is done on a narrow range of vision, plus or minus five degrees of radial vision. If this range is small, the vehicle’s “navigable” terrain is told to shift to the right, hopefully avoiding smaller rocks. This has had limited success. The tuning of “navigable” pixels likely needs more adjustment.  </w:t>
       </w:r>
     </w:p>
     <w:p>
@@ -1017,10 +1014,7 @@
         <w:tab/>
       </w:r>
       <w:r>
-        <w:t>The grading rubric is used to lay out the order of the report.</w:t>
-      </w:r>
-      <w:r>
-        <w:t xml:space="preserve"> </w:t>
+        <w:t xml:space="preserve">The grading rubric is used to lay out the order of the report. </w:t>
       </w:r>
       <w:r>
         <w:t xml:space="preserve">The rover </w:t>
@@ -1053,8 +1047,6 @@
       <w:r>
         <w:t xml:space="preserve"> variable does not seem to reset. </w:t>
       </w:r>
-      <w:bookmarkStart w:id="5" w:name="_GoBack"/>
-      <w:bookmarkEnd w:id="5"/>
     </w:p>
     <w:p>
       <w:r>

</xml_diff>